<commit_message>
Tarefa estacionamento não concluida
</commit_message>
<xml_diff>
--- a/Análise_e_Modelagem/Estacionamento/UCXX_Validar_ticket.docx
+++ b/Análise_e_Modelagem/Estacionamento/UCXX_Validar_ticket.docx
@@ -37,7 +37,8 @@
       </w:tblPr>
       <w:tblGrid>
         <w:gridCol w:w="4322"/>
-        <w:gridCol w:w="5000"/>
+        <w:gridCol w:w="339"/>
+        <w:gridCol w:w="4661"/>
       </w:tblGrid>
       <w:tr>
         <w:tc>
@@ -62,6 +63,7 @@
         <w:tc>
           <w:tcPr>
             <w:tcW w:w="5000" w:type="dxa"/>
+            <w:gridSpan w:val="2"/>
             <w:shd w:val="clear" w:color="auto" w:fill="D9D9D9"/>
           </w:tcPr>
           <w:p>
@@ -113,6 +115,7 @@
         <w:tc>
           <w:tcPr>
             <w:tcW w:w="5000" w:type="dxa"/>
+            <w:gridSpan w:val="2"/>
           </w:tcPr>
           <w:p>
             <w:r>
@@ -143,6 +146,7 @@
         <w:tc>
           <w:tcPr>
             <w:tcW w:w="5000" w:type="dxa"/>
+            <w:gridSpan w:val="2"/>
           </w:tcPr>
           <w:p>
             <w:r>
@@ -176,6 +180,7 @@
         <w:tc>
           <w:tcPr>
             <w:tcW w:w="5000" w:type="dxa"/>
+            <w:gridSpan w:val="2"/>
           </w:tcPr>
           <w:p>
             <w:r>
@@ -206,6 +211,7 @@
         <w:tc>
           <w:tcPr>
             <w:tcW w:w="5000" w:type="dxa"/>
+            <w:gridSpan w:val="2"/>
           </w:tcPr>
           <w:p>
             <w:r>
@@ -236,6 +242,7 @@
         <w:tc>
           <w:tcPr>
             <w:tcW w:w="5000" w:type="dxa"/>
+            <w:gridSpan w:val="2"/>
           </w:tcPr>
           <w:p>
             <w:r>
@@ -266,15 +273,20 @@
         <w:tc>
           <w:tcPr>
             <w:tcW w:w="5000" w:type="dxa"/>
-          </w:tcPr>
-          <w:p/>
+            <w:gridSpan w:val="2"/>
+          </w:tcPr>
+          <w:p>
+            <w:r>
+              <w:t xml:space="preserve">Ticket validado com sucesso </w:t>
+            </w:r>
+          </w:p>
         </w:tc>
       </w:tr>
       <w:tr>
         <w:tc>
           <w:tcPr>
             <w:tcW w:w="9322" w:type="dxa"/>
-            <w:gridSpan w:val="2"/>
+            <w:gridSpan w:val="3"/>
             <w:shd w:val="clear" w:color="auto" w:fill="EFEFEF"/>
           </w:tcPr>
           <w:p>
@@ -316,6 +328,7 @@
         <w:tc>
           <w:tcPr>
             <w:tcW w:w="5000" w:type="dxa"/>
+            <w:gridSpan w:val="2"/>
             <w:shd w:val="clear" w:color="auto" w:fill="FFFF00"/>
           </w:tcPr>
           <w:p>
@@ -341,6 +354,67 @@
           </w:tcPr>
           <w:p>
             <w:pPr>
+              <w:pStyle w:val="PargrafodaLista"/>
+              <w:numPr>
+                <w:ilvl w:val="0"/>
+                <w:numId w:val="1"/>
+              </w:numPr>
+            </w:pPr>
+            <w:r>
+              <w:t>O Cliente entrega o ticket para o Atendente.</w:t>
+            </w:r>
+          </w:p>
+        </w:tc>
+        <w:tc>
+          <w:tcPr>
+            <w:tcW w:w="5000" w:type="dxa"/>
+            <w:gridSpan w:val="2"/>
+          </w:tcPr>
+          <w:p>
+            <w:pPr>
+              <w:pStyle w:val="PargrafodaLista"/>
+              <w:numPr>
+                <w:ilvl w:val="0"/>
+                <w:numId w:val="1"/>
+              </w:numPr>
+            </w:pPr>
+            <w:r>
+              <w:t xml:space="preserve">Calcula </w:t>
+            </w:r>
+            <w:r>
+              <w:t xml:space="preserve">a data e </w:t>
+            </w:r>
+            <w:r>
+              <w:t>o tempo de permanência do ve</w:t>
+            </w:r>
+            <w:r>
+              <w:t>í</w:t>
+            </w:r>
+            <w:r>
+              <w:t>culo no estacionamento</w:t>
+            </w:r>
+            <w:r>
+              <w:t>.</w:t>
+            </w:r>
+            <w:r>
+              <w:t xml:space="preserve"> </w:t>
+            </w:r>
+            <w:r>
+              <w:t>(FA</w:t>
+            </w:r>
+            <w:r>
+              <w:t>01)</w:t>
+            </w:r>
+          </w:p>
+        </w:tc>
+      </w:tr>
+      <w:tr>
+        <w:tc>
+          <w:tcPr>
+            <w:tcW w:w="4322" w:type="dxa"/>
+          </w:tcPr>
+          <w:p>
+            <w:pPr>
               <w:ind w:left="360"/>
             </w:pPr>
           </w:p>
@@ -348,30 +422,20 @@
         <w:tc>
           <w:tcPr>
             <w:tcW w:w="5000" w:type="dxa"/>
-          </w:tcPr>
-          <w:p>
-            <w:pPr>
-              <w:ind w:left="567"/>
-            </w:pPr>
-          </w:p>
-        </w:tc>
-      </w:tr>
-      <w:tr>
-        <w:tc>
-          <w:tcPr>
-            <w:tcW w:w="4322" w:type="dxa"/>
-          </w:tcPr>
-          <w:p>
-            <w:pPr>
-              <w:ind w:left="360"/>
-            </w:pPr>
-          </w:p>
-        </w:tc>
-        <w:tc>
-          <w:tcPr>
-            <w:tcW w:w="5000" w:type="dxa"/>
-          </w:tcPr>
-          <w:p/>
+            <w:gridSpan w:val="2"/>
+          </w:tcPr>
+          <w:p>
+            <w:pPr>
+              <w:pStyle w:val="PargrafodaLista"/>
+              <w:numPr>
+                <w:ilvl w:val="0"/>
+                <w:numId w:val="1"/>
+              </w:numPr>
+            </w:pPr>
+            <w:r>
+              <w:t>Verifica a Tabela de preço.</w:t>
+            </w:r>
+          </w:p>
         </w:tc>
       </w:tr>
       <w:tr>
@@ -391,6 +455,29 @@
         <w:tc>
           <w:tcPr>
             <w:tcW w:w="5000" w:type="dxa"/>
+            <w:gridSpan w:val="2"/>
+          </w:tcPr>
+          <w:p>
+            <w:pPr>
+              <w:pStyle w:val="PargrafodaLista"/>
+              <w:numPr>
+                <w:ilvl w:val="0"/>
+                <w:numId w:val="1"/>
+              </w:numPr>
+            </w:pPr>
+            <w:r>
+              <w:t xml:space="preserve">Calcula o </w:t>
+            </w:r>
+            <w:r>
+              <w:t>valor a ser pago pelo Cliente</w:t>
+            </w:r>
+          </w:p>
+        </w:tc>
+      </w:tr>
+      <w:tr>
+        <w:tc>
+          <w:tcPr>
+            <w:tcW w:w="4322" w:type="dxa"/>
           </w:tcPr>
           <w:p>
             <w:pPr>
@@ -398,6 +485,27 @@
             </w:pPr>
           </w:p>
         </w:tc>
+        <w:tc>
+          <w:tcPr>
+            <w:tcW w:w="5000" w:type="dxa"/>
+            <w:gridSpan w:val="2"/>
+          </w:tcPr>
+          <w:p>
+            <w:pPr>
+              <w:pStyle w:val="PargrafodaLista"/>
+              <w:numPr>
+                <w:ilvl w:val="0"/>
+                <w:numId w:val="1"/>
+              </w:numPr>
+            </w:pPr>
+            <w:r>
+              <w:t>Valida</w:t>
+            </w:r>
+            <w:r>
+              <w:t xml:space="preserve"> o ticket</w:t>
+            </w:r>
+          </w:p>
+        </w:tc>
       </w:tr>
       <w:tr>
         <w:tc>
@@ -413,18 +521,48 @@
         <w:tc>
           <w:tcPr>
             <w:tcW w:w="5000" w:type="dxa"/>
+            <w:gridSpan w:val="2"/>
           </w:tcPr>
           <w:p>
             <w:pPr>
               <w:ind w:left="360"/>
             </w:pPr>
-          </w:p>
-        </w:tc>
-      </w:tr>
-      <w:tr>
-        <w:tc>
-          <w:tcPr>
-            <w:tcW w:w="4322" w:type="dxa"/>
+            <w:r>
+              <w:t>F</w:t>
+            </w:r>
+            <w:r>
+              <w:t>IM DO UCXX</w:t>
+            </w:r>
+          </w:p>
+        </w:tc>
+      </w:tr>
+      <w:tr>
+        <w:tc>
+          <w:tcPr>
+            <w:tcW w:w="9322" w:type="dxa"/>
+            <w:gridSpan w:val="3"/>
+            <w:shd w:val="clear" w:color="auto" w:fill="EFEFEF"/>
+          </w:tcPr>
+          <w:p>
+            <w:pPr>
+              <w:rPr>
+                <w:b/>
+              </w:rPr>
+            </w:pPr>
+            <w:r>
+              <w:rPr>
+                <w:b/>
+              </w:rPr>
+              <w:t>Restrições e Validações no FP</w:t>
+            </w:r>
+          </w:p>
+        </w:tc>
+      </w:tr>
+      <w:tr>
+        <w:tc>
+          <w:tcPr>
+            <w:tcW w:w="9322" w:type="dxa"/>
+            <w:gridSpan w:val="3"/>
           </w:tcPr>
           <w:p>
             <w:pPr>
@@ -432,9 +570,12 @@
             </w:pPr>
           </w:p>
         </w:tc>
-        <w:tc>
-          <w:tcPr>
-            <w:tcW w:w="5000" w:type="dxa"/>
+      </w:tr>
+      <w:tr>
+        <w:tc>
+          <w:tcPr>
+            <w:tcW w:w="9322" w:type="dxa"/>
+            <w:gridSpan w:val="3"/>
           </w:tcPr>
           <w:p>
             <w:pPr>
@@ -447,21 +588,12 @@
         <w:tc>
           <w:tcPr>
             <w:tcW w:w="9322" w:type="dxa"/>
-            <w:gridSpan w:val="2"/>
-            <w:shd w:val="clear" w:color="auto" w:fill="EFEFEF"/>
-          </w:tcPr>
-          <w:p>
-            <w:pPr>
-              <w:rPr>
-                <w:b/>
-              </w:rPr>
-            </w:pPr>
-            <w:r>
-              <w:rPr>
-                <w:b/>
-              </w:rPr>
-              <w:t>Restrições e Validações no FP</w:t>
-            </w:r>
+            <w:gridSpan w:val="3"/>
+          </w:tcPr>
+          <w:p>
+            <w:pPr>
+              <w:ind w:left="360"/>
+            </w:pPr>
           </w:p>
         </w:tc>
       </w:tr>
@@ -469,46 +601,7 @@
         <w:tc>
           <w:tcPr>
             <w:tcW w:w="9322" w:type="dxa"/>
-            <w:gridSpan w:val="2"/>
-          </w:tcPr>
-          <w:p>
-            <w:pPr>
-              <w:ind w:left="360"/>
-            </w:pPr>
-          </w:p>
-        </w:tc>
-      </w:tr>
-      <w:tr>
-        <w:tc>
-          <w:tcPr>
-            <w:tcW w:w="9322" w:type="dxa"/>
-            <w:gridSpan w:val="2"/>
-          </w:tcPr>
-          <w:p>
-            <w:pPr>
-              <w:ind w:left="360"/>
-            </w:pPr>
-          </w:p>
-        </w:tc>
-      </w:tr>
-      <w:tr>
-        <w:tc>
-          <w:tcPr>
-            <w:tcW w:w="9322" w:type="dxa"/>
-            <w:gridSpan w:val="2"/>
-          </w:tcPr>
-          <w:p>
-            <w:pPr>
-              <w:ind w:left="360"/>
-            </w:pPr>
-          </w:p>
-        </w:tc>
-      </w:tr>
-      <w:tr>
-        <w:tc>
-          <w:tcPr>
-            <w:tcW w:w="9322" w:type="dxa"/>
-            <w:gridSpan w:val="2"/>
+            <w:gridSpan w:val="3"/>
             <w:shd w:val="clear" w:color="auto" w:fill="BFBFBF"/>
           </w:tcPr>
           <w:p>
@@ -521,7 +614,19 @@
               <w:rPr>
                 <w:b/>
               </w:rPr>
-              <w:t>Fluxo Alternativo (FA)</w:t>
+              <w:t>Fluxo Alternativo (FA</w:t>
+            </w:r>
+            <w:r>
+              <w:rPr>
+                <w:b/>
+              </w:rPr>
+              <w:t>01: O Sistema está fora do ar</w:t>
+            </w:r>
+            <w:r>
+              <w:rPr>
+                <w:b/>
+              </w:rPr>
+              <w:t>)</w:t>
             </w:r>
           </w:p>
         </w:tc>
@@ -550,6 +655,7 @@
         <w:tc>
           <w:tcPr>
             <w:tcW w:w="5000" w:type="dxa"/>
+            <w:gridSpan w:val="2"/>
             <w:shd w:val="clear" w:color="auto" w:fill="FFFF00"/>
           </w:tcPr>
           <w:p>
@@ -573,11 +679,120 @@
           <w:tcPr>
             <w:tcW w:w="4322" w:type="dxa"/>
           </w:tcPr>
+          <w:p>
+            <w:r>
+              <w:t xml:space="preserve">2. </w:t>
+            </w:r>
+            <w:r>
+              <w:t xml:space="preserve">O Atendente fará </w:t>
+            </w:r>
+            <w:r>
+              <w:t xml:space="preserve">os cálculos </w:t>
+            </w:r>
+            <w:r>
+              <w:t>d</w:t>
+            </w:r>
+            <w:r>
+              <w:t>o</w:t>
+            </w:r>
+            <w:r>
+              <w:t xml:space="preserve"> valor a ser pago</w:t>
+            </w:r>
+            <w:r>
+              <w:t xml:space="preserve"> de </w:t>
+            </w:r>
+            <w:r>
+              <w:t>permanência do ve</w:t>
+            </w:r>
+            <w:r>
+              <w:t>í</w:t>
+            </w:r>
+            <w:r>
+              <w:t xml:space="preserve">culo </w:t>
+            </w:r>
+            <w:r>
+              <w:t>e</w:t>
+            </w:r>
+            <w:r>
+              <w:t xml:space="preserve"> o valor da tabela</w:t>
+            </w:r>
+            <w:r>
+              <w:t>.</w:t>
+            </w:r>
+          </w:p>
+        </w:tc>
+        <w:tc>
+          <w:tcPr>
+            <w:tcW w:w="5000" w:type="dxa"/>
+            <w:gridSpan w:val="2"/>
+          </w:tcPr>
+          <w:p>
+            <w:pPr>
+              <w:ind w:left="360"/>
+            </w:pPr>
+          </w:p>
+        </w:tc>
+      </w:tr>
+      <w:tr>
+        <w:tc>
+          <w:tcPr>
+            <w:tcW w:w="4322" w:type="dxa"/>
+          </w:tcPr>
+          <w:p>
+            <w:r>
+              <w:t>3</w:t>
+            </w:r>
+            <w:r>
+              <w:t>. O Atendente valida o ticket manualmente .</w:t>
+            </w:r>
+          </w:p>
+        </w:tc>
+        <w:tc>
+          <w:tcPr>
+            <w:tcW w:w="5000" w:type="dxa"/>
+            <w:gridSpan w:val="2"/>
+          </w:tcPr>
+          <w:p>
+            <w:pPr>
+              <w:ind w:left="360"/>
+            </w:pPr>
+          </w:p>
+        </w:tc>
+      </w:tr>
+      <w:tr>
+        <w:tc>
+          <w:tcPr>
+            <w:tcW w:w="4322" w:type="dxa"/>
+          </w:tcPr>
+          <w:p>
+            <w:r>
+              <w:t>FIM UCXX</w:t>
+            </w:r>
+          </w:p>
+        </w:tc>
+        <w:tc>
+          <w:tcPr>
+            <w:tcW w:w="5000" w:type="dxa"/>
+            <w:gridSpan w:val="2"/>
+          </w:tcPr>
+          <w:p>
+            <w:pPr>
+              <w:ind w:left="360"/>
+            </w:pPr>
+          </w:p>
+        </w:tc>
+      </w:tr>
+      <w:tr>
+        <w:tc>
+          <w:tcPr>
+            <w:tcW w:w="4322" w:type="dxa"/>
+          </w:tcPr>
           <w:p/>
         </w:tc>
         <w:tc>
           <w:tcPr>
             <w:tcW w:w="5000" w:type="dxa"/>
+            <w:gridSpan w:val="2"/>
           </w:tcPr>
           <w:p>
             <w:pPr>
@@ -596,6 +811,7 @@
         <w:tc>
           <w:tcPr>
             <w:tcW w:w="5000" w:type="dxa"/>
+            <w:gridSpan w:val="2"/>
           </w:tcPr>
           <w:p>
             <w:pPr>
@@ -607,62 +823,8 @@
       <w:tr>
         <w:tc>
           <w:tcPr>
-            <w:tcW w:w="4322" w:type="dxa"/>
-          </w:tcPr>
-          <w:p/>
-        </w:tc>
-        <w:tc>
-          <w:tcPr>
-            <w:tcW w:w="5000" w:type="dxa"/>
-          </w:tcPr>
-          <w:p>
-            <w:pPr>
-              <w:ind w:left="360"/>
-            </w:pPr>
-          </w:p>
-        </w:tc>
-      </w:tr>
-      <w:tr>
-        <w:tc>
-          <w:tcPr>
-            <w:tcW w:w="4322" w:type="dxa"/>
-          </w:tcPr>
-          <w:p/>
-        </w:tc>
-        <w:tc>
-          <w:tcPr>
-            <w:tcW w:w="5000" w:type="dxa"/>
-          </w:tcPr>
-          <w:p>
-            <w:pPr>
-              <w:ind w:left="360"/>
-            </w:pPr>
-          </w:p>
-        </w:tc>
-      </w:tr>
-      <w:tr>
-        <w:tc>
-          <w:tcPr>
-            <w:tcW w:w="4322" w:type="dxa"/>
-          </w:tcPr>
-          <w:p/>
-        </w:tc>
-        <w:tc>
-          <w:tcPr>
-            <w:tcW w:w="5000" w:type="dxa"/>
-          </w:tcPr>
-          <w:p>
-            <w:pPr>
-              <w:ind w:left="360"/>
-            </w:pPr>
-          </w:p>
-        </w:tc>
-      </w:tr>
-      <w:tr>
-        <w:tc>
-          <w:tcPr>
             <w:tcW w:w="9322" w:type="dxa"/>
-            <w:gridSpan w:val="2"/>
+            <w:gridSpan w:val="3"/>
             <w:shd w:val="clear" w:color="auto" w:fill="BFBFBF"/>
           </w:tcPr>
           <w:p>
@@ -709,6 +871,7 @@
         <w:tc>
           <w:tcPr>
             <w:tcW w:w="5000" w:type="dxa"/>
+            <w:gridSpan w:val="2"/>
             <w:shd w:val="clear" w:color="auto" w:fill="FFFF00"/>
           </w:tcPr>
           <w:p>
@@ -737,6 +900,7 @@
         <w:tc>
           <w:tcPr>
             <w:tcW w:w="5000" w:type="dxa"/>
+            <w:gridSpan w:val="2"/>
           </w:tcPr>
           <w:p>
             <w:pPr>
@@ -755,6 +919,7 @@
         <w:tc>
           <w:tcPr>
             <w:tcW w:w="5000" w:type="dxa"/>
+            <w:gridSpan w:val="2"/>
           </w:tcPr>
           <w:p>
             <w:pPr>
@@ -773,6 +938,7 @@
         <w:tc>
           <w:tcPr>
             <w:tcW w:w="5000" w:type="dxa"/>
+            <w:gridSpan w:val="2"/>
           </w:tcPr>
           <w:p>
             <w:pPr>
@@ -784,8 +950,27 @@
       <w:tr>
         <w:tc>
           <w:tcPr>
+            <w:tcW w:w="4322" w:type="dxa"/>
+          </w:tcPr>
+          <w:p/>
+        </w:tc>
+        <w:tc>
+          <w:tcPr>
+            <w:tcW w:w="5000" w:type="dxa"/>
+            <w:gridSpan w:val="2"/>
+          </w:tcPr>
+          <w:p>
+            <w:pPr>
+              <w:ind w:left="360"/>
+            </w:pPr>
+          </w:p>
+        </w:tc>
+      </w:tr>
+      <w:tr>
+        <w:tc>
+          <w:tcPr>
             <w:tcW w:w="9322" w:type="dxa"/>
-            <w:gridSpan w:val="2"/>
+            <w:gridSpan w:val="3"/>
             <w:shd w:val="clear" w:color="auto" w:fill="BFBFBF"/>
           </w:tcPr>
           <w:p>
@@ -794,10 +979,447 @@
                 <w:b/>
               </w:rPr>
             </w:pPr>
-            <w:r>
-              <w:rPr>
-                <w:b/>
-              </w:rPr>
+          </w:p>
+        </w:tc>
+      </w:tr>
+      <w:tr>
+        <w:tc>
+          <w:tcPr>
+            <w:tcW w:w="4661" w:type="dxa"/>
+            <w:gridSpan w:val="2"/>
+            <w:shd w:val="clear" w:color="auto" w:fill="auto"/>
+          </w:tcPr>
+          <w:p>
+            <w:pPr>
+              <w:rPr>
+                <w:b/>
+              </w:rPr>
+            </w:pPr>
+          </w:p>
+        </w:tc>
+        <w:tc>
+          <w:tcPr>
+            <w:tcW w:w="4661" w:type="dxa"/>
+            <w:shd w:val="clear" w:color="auto" w:fill="auto"/>
+          </w:tcPr>
+          <w:p>
+            <w:pPr>
+              <w:rPr>
+                <w:b/>
+              </w:rPr>
+            </w:pPr>
+          </w:p>
+        </w:tc>
+      </w:tr>
+      <w:tr>
+        <w:trPr>
+          <w:trHeight w:val="90"/>
+        </w:trPr>
+        <w:tc>
+          <w:tcPr>
+            <w:tcW w:w="4661" w:type="dxa"/>
+            <w:gridSpan w:val="2"/>
+            <w:shd w:val="clear" w:color="auto" w:fill="auto"/>
+          </w:tcPr>
+          <w:p>
+            <w:pPr>
+              <w:rPr>
+                <w:b/>
+              </w:rPr>
+            </w:pPr>
+          </w:p>
+        </w:tc>
+        <w:tc>
+          <w:tcPr>
+            <w:tcW w:w="4661" w:type="dxa"/>
+            <w:shd w:val="clear" w:color="auto" w:fill="auto"/>
+          </w:tcPr>
+          <w:p>
+            <w:pPr>
+              <w:rPr>
+                <w:b/>
+              </w:rPr>
+            </w:pPr>
+          </w:p>
+        </w:tc>
+      </w:tr>
+      <w:tr>
+        <w:trPr>
+          <w:trHeight w:val="90"/>
+        </w:trPr>
+        <w:tc>
+          <w:tcPr>
+            <w:tcW w:w="4661" w:type="dxa"/>
+            <w:gridSpan w:val="2"/>
+            <w:shd w:val="clear" w:color="auto" w:fill="auto"/>
+          </w:tcPr>
+          <w:p>
+            <w:pPr>
+              <w:rPr>
+                <w:b/>
+              </w:rPr>
+            </w:pPr>
+          </w:p>
+        </w:tc>
+        <w:tc>
+          <w:tcPr>
+            <w:tcW w:w="4661" w:type="dxa"/>
+            <w:shd w:val="clear" w:color="auto" w:fill="auto"/>
+          </w:tcPr>
+          <w:p>
+            <w:pPr>
+              <w:rPr>
+                <w:b/>
+              </w:rPr>
+            </w:pPr>
+          </w:p>
+        </w:tc>
+      </w:tr>
+      <w:tr>
+        <w:trPr>
+          <w:trHeight w:val="90"/>
+        </w:trPr>
+        <w:tc>
+          <w:tcPr>
+            <w:tcW w:w="4661" w:type="dxa"/>
+            <w:gridSpan w:val="2"/>
+            <w:shd w:val="clear" w:color="auto" w:fill="auto"/>
+          </w:tcPr>
+          <w:p>
+            <w:pPr>
+              <w:rPr>
+                <w:b/>
+              </w:rPr>
+            </w:pPr>
+          </w:p>
+        </w:tc>
+        <w:tc>
+          <w:tcPr>
+            <w:tcW w:w="4661" w:type="dxa"/>
+            <w:shd w:val="clear" w:color="auto" w:fill="auto"/>
+          </w:tcPr>
+          <w:p>
+            <w:pPr>
+              <w:rPr>
+                <w:b/>
+              </w:rPr>
+            </w:pPr>
+          </w:p>
+        </w:tc>
+      </w:tr>
+      <w:tr>
+        <w:tc>
+          <w:tcPr>
+            <w:tcW w:w="4661" w:type="dxa"/>
+            <w:gridSpan w:val="2"/>
+            <w:shd w:val="clear" w:color="auto" w:fill="auto"/>
+          </w:tcPr>
+          <w:p>
+            <w:pPr>
+              <w:rPr>
+                <w:b/>
+              </w:rPr>
+            </w:pPr>
+          </w:p>
+        </w:tc>
+        <w:tc>
+          <w:tcPr>
+            <w:tcW w:w="4661" w:type="dxa"/>
+            <w:shd w:val="clear" w:color="auto" w:fill="auto"/>
+          </w:tcPr>
+          <w:p>
+            <w:pPr>
+              <w:rPr>
+                <w:b/>
+              </w:rPr>
+            </w:pPr>
+          </w:p>
+        </w:tc>
+      </w:tr>
+      <w:tr>
+        <w:tc>
+          <w:tcPr>
+            <w:tcW w:w="4661" w:type="dxa"/>
+            <w:gridSpan w:val="2"/>
+            <w:shd w:val="clear" w:color="auto" w:fill="auto"/>
+          </w:tcPr>
+          <w:p>
+            <w:pPr>
+              <w:rPr>
+                <w:b/>
+              </w:rPr>
+            </w:pPr>
+          </w:p>
+        </w:tc>
+        <w:tc>
+          <w:tcPr>
+            <w:tcW w:w="4661" w:type="dxa"/>
+            <w:shd w:val="clear" w:color="auto" w:fill="auto"/>
+          </w:tcPr>
+          <w:p>
+            <w:pPr>
+              <w:rPr>
+                <w:b/>
+              </w:rPr>
+            </w:pPr>
+          </w:p>
+        </w:tc>
+      </w:tr>
+      <w:tr>
+        <w:tc>
+          <w:tcPr>
+            <w:tcW w:w="4661" w:type="dxa"/>
+            <w:gridSpan w:val="2"/>
+            <w:shd w:val="clear" w:color="auto" w:fill="auto"/>
+          </w:tcPr>
+          <w:p>
+            <w:pPr>
+              <w:rPr>
+                <w:b/>
+              </w:rPr>
+            </w:pPr>
+          </w:p>
+        </w:tc>
+        <w:tc>
+          <w:tcPr>
+            <w:tcW w:w="4661" w:type="dxa"/>
+            <w:shd w:val="clear" w:color="auto" w:fill="auto"/>
+          </w:tcPr>
+          <w:p>
+            <w:pPr>
+              <w:rPr>
+                <w:b/>
+              </w:rPr>
+            </w:pPr>
+          </w:p>
+        </w:tc>
+      </w:tr>
+      <w:tr>
+        <w:tc>
+          <w:tcPr>
+            <w:tcW w:w="9322" w:type="dxa"/>
+            <w:gridSpan w:val="3"/>
+            <w:shd w:val="clear" w:color="auto" w:fill="BFBFBF"/>
+          </w:tcPr>
+          <w:p>
+            <w:pPr>
+              <w:rPr>
+                <w:b/>
+              </w:rPr>
+            </w:pPr>
+          </w:p>
+        </w:tc>
+      </w:tr>
+      <w:tr>
+        <w:trPr>
+          <w:trHeight w:val="45"/>
+        </w:trPr>
+        <w:tc>
+          <w:tcPr>
+            <w:tcW w:w="4661" w:type="dxa"/>
+            <w:gridSpan w:val="2"/>
+            <w:shd w:val="clear" w:color="auto" w:fill="auto"/>
+          </w:tcPr>
+          <w:p>
+            <w:pPr>
+              <w:rPr>
+                <w:b/>
+              </w:rPr>
+            </w:pPr>
+          </w:p>
+        </w:tc>
+        <w:tc>
+          <w:tcPr>
+            <w:tcW w:w="4661" w:type="dxa"/>
+            <w:shd w:val="clear" w:color="auto" w:fill="auto"/>
+          </w:tcPr>
+          <w:p>
+            <w:pPr>
+              <w:rPr>
+                <w:b/>
+              </w:rPr>
+            </w:pPr>
+          </w:p>
+        </w:tc>
+      </w:tr>
+      <w:tr>
+        <w:trPr>
+          <w:trHeight w:val="45"/>
+        </w:trPr>
+        <w:tc>
+          <w:tcPr>
+            <w:tcW w:w="4661" w:type="dxa"/>
+            <w:gridSpan w:val="2"/>
+            <w:shd w:val="clear" w:color="auto" w:fill="auto"/>
+          </w:tcPr>
+          <w:p>
+            <w:pPr>
+              <w:rPr>
+                <w:b/>
+              </w:rPr>
+            </w:pPr>
+          </w:p>
+        </w:tc>
+        <w:tc>
+          <w:tcPr>
+            <w:tcW w:w="4661" w:type="dxa"/>
+            <w:shd w:val="clear" w:color="auto" w:fill="auto"/>
+          </w:tcPr>
+          <w:p>
+            <w:pPr>
+              <w:rPr>
+                <w:b/>
+              </w:rPr>
+            </w:pPr>
+          </w:p>
+        </w:tc>
+      </w:tr>
+      <w:tr>
+        <w:trPr>
+          <w:trHeight w:val="45"/>
+        </w:trPr>
+        <w:tc>
+          <w:tcPr>
+            <w:tcW w:w="4661" w:type="dxa"/>
+            <w:gridSpan w:val="2"/>
+            <w:shd w:val="clear" w:color="auto" w:fill="auto"/>
+          </w:tcPr>
+          <w:p>
+            <w:pPr>
+              <w:rPr>
+                <w:b/>
+              </w:rPr>
+            </w:pPr>
+          </w:p>
+        </w:tc>
+        <w:tc>
+          <w:tcPr>
+            <w:tcW w:w="4661" w:type="dxa"/>
+            <w:shd w:val="clear" w:color="auto" w:fill="auto"/>
+          </w:tcPr>
+          <w:p>
+            <w:pPr>
+              <w:rPr>
+                <w:b/>
+              </w:rPr>
+            </w:pPr>
+          </w:p>
+        </w:tc>
+      </w:tr>
+      <w:tr>
+        <w:trPr>
+          <w:trHeight w:val="45"/>
+        </w:trPr>
+        <w:tc>
+          <w:tcPr>
+            <w:tcW w:w="4661" w:type="dxa"/>
+            <w:gridSpan w:val="2"/>
+            <w:shd w:val="clear" w:color="auto" w:fill="auto"/>
+          </w:tcPr>
+          <w:p>
+            <w:pPr>
+              <w:rPr>
+                <w:b/>
+              </w:rPr>
+            </w:pPr>
+          </w:p>
+        </w:tc>
+        <w:tc>
+          <w:tcPr>
+            <w:tcW w:w="4661" w:type="dxa"/>
+            <w:shd w:val="clear" w:color="auto" w:fill="auto"/>
+          </w:tcPr>
+          <w:p>
+            <w:pPr>
+              <w:rPr>
+                <w:b/>
+              </w:rPr>
+            </w:pPr>
+          </w:p>
+        </w:tc>
+      </w:tr>
+      <w:tr>
+        <w:trPr>
+          <w:trHeight w:val="45"/>
+        </w:trPr>
+        <w:tc>
+          <w:tcPr>
+            <w:tcW w:w="4661" w:type="dxa"/>
+            <w:gridSpan w:val="2"/>
+            <w:shd w:val="clear" w:color="auto" w:fill="auto"/>
+          </w:tcPr>
+          <w:p>
+            <w:pPr>
+              <w:rPr>
+                <w:b/>
+              </w:rPr>
+            </w:pPr>
+          </w:p>
+        </w:tc>
+        <w:tc>
+          <w:tcPr>
+            <w:tcW w:w="4661" w:type="dxa"/>
+            <w:shd w:val="clear" w:color="auto" w:fill="auto"/>
+          </w:tcPr>
+          <w:p>
+            <w:pPr>
+              <w:rPr>
+                <w:b/>
+              </w:rPr>
+            </w:pPr>
+          </w:p>
+        </w:tc>
+      </w:tr>
+      <w:tr>
+        <w:trPr>
+          <w:trHeight w:val="45"/>
+        </w:trPr>
+        <w:tc>
+          <w:tcPr>
+            <w:tcW w:w="4661" w:type="dxa"/>
+            <w:gridSpan w:val="2"/>
+            <w:shd w:val="clear" w:color="auto" w:fill="auto"/>
+          </w:tcPr>
+          <w:p>
+            <w:pPr>
+              <w:rPr>
+                <w:b/>
+              </w:rPr>
+            </w:pPr>
+          </w:p>
+        </w:tc>
+        <w:tc>
+          <w:tcPr>
+            <w:tcW w:w="4661" w:type="dxa"/>
+            <w:shd w:val="clear" w:color="auto" w:fill="auto"/>
+          </w:tcPr>
+          <w:p>
+            <w:pPr>
+              <w:rPr>
+                <w:b/>
+              </w:rPr>
+            </w:pPr>
+          </w:p>
+        </w:tc>
+      </w:tr>
+      <w:tr>
+        <w:tc>
+          <w:tcPr>
+            <w:tcW w:w="9322" w:type="dxa"/>
+            <w:gridSpan w:val="3"/>
+            <w:shd w:val="clear" w:color="auto" w:fill="BFBFBF"/>
+          </w:tcPr>
+          <w:p>
+            <w:pPr>
+              <w:rPr>
+                <w:b/>
+              </w:rPr>
+            </w:pPr>
+            <w:r>
+              <w:rPr>
+                <w:b/>
+              </w:rPr>
+              <w:lastRenderedPageBreak/>
               <w:t>Observações</w:t>
             </w:r>
           </w:p>
@@ -807,7 +1429,7 @@
         <w:tc>
           <w:tcPr>
             <w:tcW w:w="9322" w:type="dxa"/>
-            <w:gridSpan w:val="2"/>
+            <w:gridSpan w:val="3"/>
           </w:tcPr>
           <w:p>
             <w:pPr>
@@ -822,7 +1444,7 @@
         <w:tc>
           <w:tcPr>
             <w:tcW w:w="9322" w:type="dxa"/>
-            <w:gridSpan w:val="2"/>
+            <w:gridSpan w:val="3"/>
           </w:tcPr>
           <w:p>
             <w:pPr>
@@ -837,7 +1459,7 @@
         <w:tc>
           <w:tcPr>
             <w:tcW w:w="9322" w:type="dxa"/>
-            <w:gridSpan w:val="2"/>
+            <w:gridSpan w:val="3"/>
           </w:tcPr>
           <w:p>
             <w:pPr>
@@ -852,7 +1474,7 @@
         <w:tc>
           <w:tcPr>
             <w:tcW w:w="9322" w:type="dxa"/>
-            <w:gridSpan w:val="2"/>
+            <w:gridSpan w:val="3"/>
           </w:tcPr>
           <w:p>
             <w:pPr>
@@ -877,6 +1499,103 @@
     </w:sectPr>
   </w:body>
 </w:document>
+</file>
+
+<file path=word/numbering.xml><?xml version="1.0" encoding="utf-8"?>
+<w:numbering xmlns:wpc="http://schemas.microsoft.com/office/word/2010/wordprocessingCanvas" xmlns:cx="http://schemas.microsoft.com/office/drawing/2014/chartex" xmlns:cx1="http://schemas.microsoft.com/office/drawing/2015/9/8/chartex" xmlns:cx2="http://schemas.microsoft.com/office/drawing/2015/10/21/chartex" xmlns:cx3="http://schemas.microsoft.com/office/drawing/2016/5/9/chartex" xmlns:cx4="http://schemas.microsoft.com/office/drawing/2016/5/10/chartex" xmlns:cx5="http://schemas.microsoft.com/office/drawing/2016/5/11/chartex" xmlns:cx6="http://schemas.microsoft.com/office/drawing/2016/5/12/chartex" xmlns:cx7="http://schemas.microsoft.com/office/drawing/2016/5/13/chartex" xmlns:cx8="http://schemas.microsoft.com/office/drawing/2016/5/14/chartex" xmlns:mc="http://schemas.openxmlformats.org/markup-compatibility/2006" xmlns:aink="http://schemas.microsoft.com/office/drawing/2016/ink" xmlns:am3d="http://schemas.microsoft.com/office/drawing/2017/model3d" xmlns:o="urn:schemas-microsoft-com:office:office" xmlns:oel="http://schemas.microsoft.com/office/2019/extlst" xmlns:r="http://schemas.openxmlformats.org/officeDocument/2006/relationships" xmlns:m="http://schemas.openxmlformats.org/officeDocument/2006/math" xmlns:v="urn:schemas-microsoft-com:vml" xmlns:wp14="http://schemas.microsoft.com/office/word/2010/wordprocessingDrawing" xmlns:wp="http://schemas.openxmlformats.org/drawingml/2006/wordprocessingDrawing" xmlns:w10="urn:schemas-microsoft-com:office:word" xmlns:w="http://schemas.openxmlformats.org/wordprocessingml/2006/main" xmlns:w14="http://schemas.microsoft.com/office/word/2010/wordml" xmlns:w15="http://schemas.microsoft.com/office/word/2012/wordml" xmlns:w16cex="http://schemas.microsoft.com/office/word/2018/wordml/cex" xmlns:w16cid="http://schemas.microsoft.com/office/word/2016/wordml/cid" xmlns:w16="http://schemas.microsoft.com/office/word/2018/wordml" xmlns:w16sdtdh="http://schemas.microsoft.com/office/word/2020/wordml/sdtdatahash" xmlns:w16se="http://schemas.microsoft.com/office/word/2015/wordml/symex" xmlns:wpg="http://schemas.microsoft.com/office/word/2010/wordprocessingGroup" xmlns:wpi="http://schemas.microsoft.com/office/word/2010/wordprocessingInk" xmlns:wne="http://schemas.microsoft.com/office/word/2006/wordml" xmlns:wps="http://schemas.microsoft.com/office/word/2010/wordprocessingShape" mc:Ignorable="w14 w15 w16se w16cid w16 w16cex w16sdtdh wp14">
+  <w:abstractNum w:abstractNumId="0" w15:restartNumberingAfterBreak="0">
+    <w:nsid w:val="54993854"/>
+    <w:multiLevelType w:val="hybridMultilevel"/>
+    <w:tmpl w:val="9460D5F0"/>
+    <w:lvl w:ilvl="0" w:tplc="0416000F">
+      <w:start w:val="1"/>
+      <w:numFmt w:val="decimal"/>
+      <w:lvlText w:val="%1."/>
+      <w:lvlJc w:val="left"/>
+      <w:pPr>
+        <w:ind w:left="720" w:hanging="360"/>
+      </w:pPr>
+      <w:rPr>
+        <w:rFonts w:hint="default"/>
+      </w:rPr>
+    </w:lvl>
+    <w:lvl w:ilvl="1" w:tplc="04160019" w:tentative="1">
+      <w:start w:val="1"/>
+      <w:numFmt w:val="lowerLetter"/>
+      <w:lvlText w:val="%2."/>
+      <w:lvlJc w:val="left"/>
+      <w:pPr>
+        <w:ind w:left="1440" w:hanging="360"/>
+      </w:pPr>
+    </w:lvl>
+    <w:lvl w:ilvl="2" w:tplc="0416001B" w:tentative="1">
+      <w:start w:val="1"/>
+      <w:numFmt w:val="lowerRoman"/>
+      <w:lvlText w:val="%3."/>
+      <w:lvlJc w:val="right"/>
+      <w:pPr>
+        <w:ind w:left="2160" w:hanging="180"/>
+      </w:pPr>
+    </w:lvl>
+    <w:lvl w:ilvl="3" w:tplc="0416000F" w:tentative="1">
+      <w:start w:val="1"/>
+      <w:numFmt w:val="decimal"/>
+      <w:lvlText w:val="%4."/>
+      <w:lvlJc w:val="left"/>
+      <w:pPr>
+        <w:ind w:left="2880" w:hanging="360"/>
+      </w:pPr>
+    </w:lvl>
+    <w:lvl w:ilvl="4" w:tplc="04160019" w:tentative="1">
+      <w:start w:val="1"/>
+      <w:numFmt w:val="lowerLetter"/>
+      <w:lvlText w:val="%5."/>
+      <w:lvlJc w:val="left"/>
+      <w:pPr>
+        <w:ind w:left="3600" w:hanging="360"/>
+      </w:pPr>
+    </w:lvl>
+    <w:lvl w:ilvl="5" w:tplc="0416001B" w:tentative="1">
+      <w:start w:val="1"/>
+      <w:numFmt w:val="lowerRoman"/>
+      <w:lvlText w:val="%6."/>
+      <w:lvlJc w:val="right"/>
+      <w:pPr>
+        <w:ind w:left="4320" w:hanging="180"/>
+      </w:pPr>
+    </w:lvl>
+    <w:lvl w:ilvl="6" w:tplc="0416000F" w:tentative="1">
+      <w:start w:val="1"/>
+      <w:numFmt w:val="decimal"/>
+      <w:lvlText w:val="%7."/>
+      <w:lvlJc w:val="left"/>
+      <w:pPr>
+        <w:ind w:left="5040" w:hanging="360"/>
+      </w:pPr>
+    </w:lvl>
+    <w:lvl w:ilvl="7" w:tplc="04160019" w:tentative="1">
+      <w:start w:val="1"/>
+      <w:numFmt w:val="lowerLetter"/>
+      <w:lvlText w:val="%8."/>
+      <w:lvlJc w:val="left"/>
+      <w:pPr>
+        <w:ind w:left="5760" w:hanging="360"/>
+      </w:pPr>
+    </w:lvl>
+    <w:lvl w:ilvl="8" w:tplc="0416001B" w:tentative="1">
+      <w:start w:val="1"/>
+      <w:numFmt w:val="lowerRoman"/>
+      <w:lvlText w:val="%9."/>
+      <w:lvlJc w:val="right"/>
+      <w:pPr>
+        <w:ind w:left="6480" w:hanging="180"/>
+      </w:pPr>
+    </w:lvl>
+  </w:abstractNum>
+  <w:num w:numId="1" w16cid:durableId="378745630">
+    <w:abstractNumId w:val="0"/>
+  </w:num>
+</w:numbering>
 </file>
 
 <file path=word/styles.xml><?xml version="1.0" encoding="utf-8"?>

</xml_diff>